<commit_message>
add photo de maquitage
</commit_message>
<xml_diff>
--- a/CDC & Consiption/cahier de charge_fil_rouge.docx
+++ b/CDC & Consiption/cahier de charge_fil_rouge.docx
@@ -6,6 +6,8 @@
       <w:pPr>
         <w:spacing w:after="0"/>
       </w:pPr>
+      <w:bookmarkStart w:id="0" w:name="_Hlk104454057"/>
+      <w:bookmarkEnd w:id="0"/>
       <w:r>
         <w:rPr>
           <w:b/>
@@ -103,8 +105,8 @@
           <w:noProof/>
         </w:rPr>
         <w:drawing>
-          <wp:inline distT="0" distB="0" distL="0" distR="0" wp14:anchorId="09297844" wp14:editId="16F77583">
-            <wp:extent cx="5727065" cy="3448050"/>
+          <wp:inline distT="0" distB="0" distL="0" distR="0" wp14:anchorId="09297844" wp14:editId="579F062A">
+            <wp:extent cx="5727065" cy="4197927"/>
             <wp:effectExtent l="0" t="0" r="0" b="0"/>
             <wp:docPr id="41" name="Picture 41"/>
             <wp:cNvGraphicFramePr/>
@@ -124,7 +126,7 @@
                   <pic:spPr>
                     <a:xfrm>
                       <a:off x="0" y="0"/>
-                      <a:ext cx="5727065" cy="3448050"/>
+                      <a:ext cx="5733155" cy="4202391"/>
                     </a:xfrm>
                     <a:prstGeom prst="rect">
                       <a:avLst/>
@@ -405,6 +407,7 @@
           <w:b/>
           <w:sz w:val="44"/>
         </w:rPr>
+        <w:lastRenderedPageBreak/>
         <w:t xml:space="preserve"> </w:t>
       </w:r>
     </w:p>
@@ -430,20 +433,7 @@
         <w:rPr>
           <w:sz w:val="21"/>
         </w:rPr>
-        <w:lastRenderedPageBreak/>
-        <w:t xml:space="preserve">« Sport </w:t>
-      </w:r>
-      <w:r>
-        <w:rPr>
-          <w:sz w:val="21"/>
-        </w:rPr>
-        <w:t>Time » Ce site est permit à l'utilisateur de réserver le sol d'un stade pour divertir ça dure journée avec ses amis et sa famille, on plus ce site web il organise les calculs financiers et administratifs en relation avec les stades de proximité et les clie</w:t>
-      </w:r>
-      <w:r>
-        <w:rPr>
-          <w:sz w:val="21"/>
-        </w:rPr>
-        <w:t>nts</w:t>
+        <w:t>« Sport Time » Ce site est permit à l'utilisateur de réserver le sol d'un stade pour divertir ça dure journée avec ses amis et sa famille, on plus ce site web il organise les calculs financiers et administratifs en relation avec les stades de proximité et les clients</w:t>
       </w:r>
       <w:r>
         <w:rPr>
@@ -463,70 +453,71 @@
     </w:p>
     <w:p>
       <w:pPr>
-        <w:numPr>
-          <w:ilvl w:val="0"/>
-          <w:numId w:val="1"/>
-        </w:numPr>
-        <w:spacing w:after="3" w:line="270" w:lineRule="auto"/>
-        <w:ind w:hanging="302"/>
-      </w:pPr>
-      <w:r>
-        <w:rPr>
-          <w:rFonts w:ascii="Arial" w:eastAsia="Arial" w:hAnsi="Arial" w:cs="Arial"/>
-          <w:b/>
-          <w:color w:val="3762A2"/>
-          <w:sz w:val="32"/>
-        </w:rPr>
-        <w:t>:</w:t>
-      </w:r>
-      <w:r>
-        <w:rPr>
-          <w:rFonts w:ascii="Arial" w:eastAsia="Arial" w:hAnsi="Arial" w:cs="Arial"/>
-          <w:b/>
-          <w:color w:val="3762A2"/>
-          <w:sz w:val="26"/>
-        </w:rPr>
-        <w:t xml:space="preserve"> </w:t>
-      </w:r>
-      <w:r>
-        <w:rPr>
-          <w:rFonts w:ascii="Arial" w:eastAsia="Arial" w:hAnsi="Arial" w:cs="Arial"/>
-          <w:b/>
-          <w:color w:val="3762A2"/>
-          <w:sz w:val="32"/>
-        </w:rPr>
-        <w:t>LES</w:t>
-      </w:r>
-      <w:r>
-        <w:rPr>
-          <w:rFonts w:ascii="Arial" w:eastAsia="Arial" w:hAnsi="Arial" w:cs="Arial"/>
-          <w:b/>
-          <w:color w:val="3762A2"/>
-          <w:sz w:val="26"/>
-        </w:rPr>
-        <w:t xml:space="preserve"> PROBLEMATIQUE</w:t>
-      </w:r>
-      <w:r>
-        <w:rPr>
-          <w:rFonts w:ascii="Arial" w:eastAsia="Arial" w:hAnsi="Arial" w:cs="Arial"/>
-          <w:b/>
-          <w:color w:val="3762A2"/>
-          <w:sz w:val="32"/>
-        </w:rPr>
-        <w:t xml:space="preserve"> : </w:t>
-      </w:r>
-    </w:p>
-    <w:p>
-      <w:pPr>
-        <w:spacing w:after="0"/>
-      </w:pPr>
-      <w:r>
+        <w:spacing w:after="84" w:line="247" w:lineRule="auto"/>
+        <w:ind w:right="857"/>
         <w:rPr>
           <w:i/>
           <w:sz w:val="24"/>
         </w:rPr>
-        <w:t xml:space="preserve"> </w:t>
-      </w:r>
+      </w:pPr>
+      <w:r>
+        <w:rPr>
+          <w:rFonts w:ascii="Arial" w:eastAsia="Arial" w:hAnsi="Arial" w:cs="Arial"/>
+          <w:b/>
+          <w:color w:val="3762A2"/>
+          <w:sz w:val="32"/>
+        </w:rPr>
+        <w:t>A.1 :</w:t>
+      </w:r>
+      <w:r>
+        <w:rPr>
+          <w:rFonts w:ascii="Arial" w:eastAsia="Arial" w:hAnsi="Arial" w:cs="Arial"/>
+          <w:b/>
+          <w:color w:val="3762A2"/>
+          <w:sz w:val="26"/>
+        </w:rPr>
+        <w:t xml:space="preserve"> </w:t>
+      </w:r>
+      <w:r>
+        <w:rPr>
+          <w:rFonts w:ascii="Arial" w:eastAsia="Arial" w:hAnsi="Arial" w:cs="Arial"/>
+          <w:b/>
+          <w:color w:val="3762A2"/>
+          <w:sz w:val="32"/>
+        </w:rPr>
+        <w:t>LES</w:t>
+      </w:r>
+      <w:r>
+        <w:rPr>
+          <w:rFonts w:ascii="Arial" w:eastAsia="Arial" w:hAnsi="Arial" w:cs="Arial"/>
+          <w:b/>
+          <w:color w:val="3762A2"/>
+          <w:sz w:val="26"/>
+        </w:rPr>
+        <w:t xml:space="preserve"> PROBLEMATIQUE</w:t>
+      </w:r>
+      <w:r>
+        <w:rPr>
+          <w:rFonts w:ascii="Arial" w:eastAsia="Arial" w:hAnsi="Arial" w:cs="Arial"/>
+          <w:b/>
+          <w:color w:val="3762A2"/>
+          <w:sz w:val="32"/>
+        </w:rPr>
+        <w:t xml:space="preserve"> : </w:t>
+      </w:r>
+      <w:r>
+        <w:rPr>
+          <w:i/>
+          <w:sz w:val="24"/>
+        </w:rPr>
+        <w:t xml:space="preserve"> </w:t>
+      </w:r>
+    </w:p>
+    <w:p>
+      <w:pPr>
+        <w:spacing w:after="84" w:line="247" w:lineRule="auto"/>
+        <w:ind w:right="857"/>
+      </w:pPr>
     </w:p>
     <w:p>
       <w:pPr>
@@ -542,19 +533,12 @@
     </w:p>
     <w:p>
       <w:pPr>
-        <w:spacing w:after="6"/>
-      </w:pPr>
-      <w:r>
-        <w:rPr>
-          <w:sz w:val="24"/>
-        </w:rPr>
-        <w:t xml:space="preserve"> </w:t>
-      </w:r>
-    </w:p>
-    <w:p>
-      <w:pPr>
         <w:spacing w:after="88" w:line="252" w:lineRule="auto"/>
         <w:ind w:left="-5" w:right="1252" w:hanging="10"/>
+        <w:rPr>
+          <w:rFonts w:ascii="Arial" w:eastAsia="Arial" w:hAnsi="Arial" w:cs="Arial"/>
+          <w:sz w:val="26"/>
+        </w:rPr>
       </w:pPr>
       <w:r>
         <w:rPr>
@@ -562,7 +546,6 @@
         </w:rPr>
         <w:t>2</w:t>
       </w:r>
-      <w:proofErr w:type="gramStart"/>
       <w:r>
         <w:rPr>
           <w:sz w:val="24"/>
@@ -574,19 +557,12 @@
           <w:rFonts w:ascii="Times New Roman" w:eastAsia="Times New Roman" w:hAnsi="Times New Roman" w:cs="Times New Roman"/>
           <w:sz w:val="24"/>
         </w:rPr>
-        <w:t xml:space="preserve"> </w:t>
+        <w:t>Les</w:t>
       </w:r>
       <w:r>
         <w:rPr>
           <w:sz w:val="24"/>
         </w:rPr>
-        <w:t>Les</w:t>
-      </w:r>
-      <w:proofErr w:type="gramEnd"/>
-      <w:r>
-        <w:rPr>
-          <w:sz w:val="24"/>
-        </w:rPr>
         <w:t xml:space="preserve"> responsables de l'exploitation des stades de proximité souffrent de difficultés à traiter avec leurs clients et cherchent une solution pour faciliter cela et en augmenter le profit financier. </w:t>
       </w:r>
       <w:r>
@@ -599,13 +575,23 @@
     </w:p>
     <w:p>
       <w:pPr>
-        <w:numPr>
-          <w:ilvl w:val="1"/>
-          <w:numId w:val="1"/>
-        </w:numPr>
+        <w:spacing w:after="88" w:line="252" w:lineRule="auto"/>
+        <w:ind w:left="-5" w:right="1252" w:hanging="10"/>
+      </w:pPr>
+    </w:p>
+    <w:p>
+      <w:pPr>
         <w:spacing w:after="3" w:line="270" w:lineRule="auto"/>
-        <w:ind w:hanging="658"/>
-      </w:pPr>
+      </w:pPr>
+      <w:r>
+        <w:rPr>
+          <w:rFonts w:ascii="Arial" w:eastAsia="Arial" w:hAnsi="Arial" w:cs="Arial"/>
+          <w:b/>
+          <w:color w:val="3762A2"/>
+          <w:sz w:val="32"/>
+        </w:rPr>
+        <w:t>A.2 </w:t>
+      </w:r>
       <w:r>
         <w:rPr>
           <w:rFonts w:ascii="Arial" w:eastAsia="Arial" w:hAnsi="Arial" w:cs="Arial"/>
@@ -711,13 +697,7 @@
         <w:rPr>
           <w:sz w:val="24"/>
         </w:rPr>
-        <w:t>Ce site web permet</w:t>
-      </w:r>
-      <w:r>
-        <w:rPr>
-          <w:sz w:val="24"/>
-        </w:rPr>
-        <w:t xml:space="preserve">te à l’utilisateur de minimiser le temps de la recherche d’un stade pour pratique le sport qui aimes. </w:t>
+        <w:t xml:space="preserve">Ce site web permette à l’utilisateur de minimiser le temps de la recherche d’un stade pour pratique le sport qui aimes. </w:t>
       </w:r>
     </w:p>
     <w:p>
@@ -786,13 +766,7 @@
         <w:rPr>
           <w:sz w:val="24"/>
         </w:rPr>
-        <w:t>Il peut annuler la réservatio</w:t>
-      </w:r>
-      <w:r>
-        <w:rPr>
-          <w:sz w:val="24"/>
-        </w:rPr>
-        <w:t xml:space="preserve">n avant la date A 24h. (-10%) </w:t>
+        <w:t xml:space="preserve">Il peut annuler la réservation avant la date A 24h. (-10%) </w:t>
       </w:r>
     </w:p>
     <w:p>
@@ -844,30 +818,25 @@
     </w:p>
     <w:p>
       <w:pPr>
-        <w:numPr>
-          <w:ilvl w:val="1"/>
-          <w:numId w:val="1"/>
-        </w:numPr>
         <w:spacing w:after="3" w:line="270" w:lineRule="auto"/>
-        <w:ind w:hanging="658"/>
-      </w:pPr>
-      <w:r>
-        <w:rPr>
-          <w:rFonts w:ascii="Arial" w:eastAsia="Arial" w:hAnsi="Arial" w:cs="Arial"/>
-          <w:b/>
-          <w:color w:val="3762A2"/>
-          <w:sz w:val="32"/>
-        </w:rPr>
-        <w:t>L</w:t>
-      </w:r>
-      <w:r>
-        <w:rPr>
-          <w:rFonts w:ascii="Arial" w:eastAsia="Arial" w:hAnsi="Arial" w:cs="Arial"/>
-          <w:b/>
-          <w:color w:val="3762A2"/>
-          <w:sz w:val="26"/>
-        </w:rPr>
-        <w:t xml:space="preserve">ES CIBLES </w:t>
+      </w:pPr>
+      <w:r>
+        <w:rPr>
+          <w:rFonts w:ascii="Arial" w:eastAsia="Arial" w:hAnsi="Arial" w:cs="Arial"/>
+          <w:b/>
+          <w:color w:val="3762A2"/>
+          <w:sz w:val="32"/>
+        </w:rPr>
+        <w:t>A.3 : LES</w:t>
+      </w:r>
+      <w:r>
+        <w:rPr>
+          <w:rFonts w:ascii="Arial" w:eastAsia="Arial" w:hAnsi="Arial" w:cs="Arial"/>
+          <w:b/>
+          <w:color w:val="3762A2"/>
+          <w:sz w:val="26"/>
+        </w:rPr>
+        <w:t xml:space="preserve"> CIBLES </w:t>
       </w:r>
       <w:r>
         <w:rPr>
@@ -903,13 +872,7 @@
         <w:rPr>
           <w:sz w:val="24"/>
         </w:rPr>
-        <w:t xml:space="preserve">Ce site web </w:t>
-      </w:r>
-      <w:r>
-        <w:rPr>
-          <w:sz w:val="24"/>
-        </w:rPr>
-        <w:t xml:space="preserve">va cibler les jeunes et les sportifs et aussi les hommes qui aimes le sport. </w:t>
+        <w:t xml:space="preserve">Ce site web va cibler les jeunes et les sportifs et aussi les hommes qui aimes le sport. </w:t>
       </w:r>
     </w:p>
     <w:p>
@@ -1020,13 +983,7 @@
         <w:rPr>
           <w:sz w:val="26"/>
         </w:rPr>
-        <w:t xml:space="preserve"> L’effort néc</w:t>
-      </w:r>
-      <w:r>
-        <w:rPr>
-          <w:sz w:val="26"/>
-        </w:rPr>
-        <w:t xml:space="preserve">essaire pour introduire des nouvelles fonctionnalités au Logiciel ou modifier celles existantes doit être minimal. </w:t>
+        <w:t xml:space="preserve"> L’effort nécessaire pour introduire des nouvelles fonctionnalités au Logiciel ou modifier celles existantes doit être minimal. </w:t>
       </w:r>
     </w:p>
     <w:p>
@@ -1068,14 +1025,8 @@
           <w:b/>
           <w:sz w:val="26"/>
         </w:rPr>
-        <w:t>L’er</w:t>
-      </w:r>
-      <w:r>
-        <w:rPr>
-          <w:b/>
-          <w:sz w:val="26"/>
-        </w:rPr>
-        <w:t>gonomie :</w:t>
+        <w:lastRenderedPageBreak/>
+        <w:t>L’ergonomie :</w:t>
       </w:r>
       <w:r>
         <w:rPr>
@@ -1099,20 +1050,13 @@
           <w:b/>
           <w:sz w:val="26"/>
         </w:rPr>
-        <w:lastRenderedPageBreak/>
         <w:t xml:space="preserve">La sécurité </w:t>
       </w:r>
       <w:r>
         <w:rPr>
           <w:sz w:val="26"/>
         </w:rPr>
-        <w:t>:la capacité du système à résister à des tentatives d'</w:t>
-      </w:r>
-      <w:r>
-        <w:rPr>
-          <w:sz w:val="26"/>
-        </w:rPr>
-        <w:t xml:space="preserve">usage non autorisées et refus de services que la plateforme doit être accessible par un identifiant et un mot de passe attribués à une personne physique. </w:t>
+        <w:t xml:space="preserve">:la capacité du système à résister à des tentatives d'usage non autorisées et refus de services que la plateforme doit être accessible par un identifiant et un mot de passe attribués à une personne physique. </w:t>
       </w:r>
     </w:p>
     <w:p>
@@ -1353,14 +1297,7 @@
           <w:color w:val="444444"/>
           <w:sz w:val="24"/>
         </w:rPr>
-        <w:t>Les styles permettent de définir des règles appliquées à un ou plusieurs docume</w:t>
-      </w:r>
-      <w:r>
-        <w:rPr>
-          <w:color w:val="444444"/>
-          <w:sz w:val="24"/>
-        </w:rPr>
-        <w:t>nts HTML. Ces règles portent sur le positionnement des éléments, l'alignement, les</w:t>
+        <w:t>Les styles permettent de définir des règles appliquées à un ou plusieurs documents HTML. Ces règles portent sur le positionnement des éléments, l'alignement, les</w:t>
       </w:r>
       <w:hyperlink r:id="rId8">
         <w:r>
@@ -1419,14 +1356,7 @@
           <w:color w:val="444444"/>
           <w:sz w:val="24"/>
         </w:rPr>
-        <w:t xml:space="preserve"> les marges et espacements, le</w:t>
-      </w:r>
-      <w:r>
-        <w:rPr>
-          <w:color w:val="444444"/>
-          <w:sz w:val="24"/>
-        </w:rPr>
-        <w:t xml:space="preserve">s bordures, les images de fond, etc. </w:t>
+        <w:t xml:space="preserve"> les marges et espacements, les bordures, les images de fond, etc. </w:t>
       </w:r>
     </w:p>
     <w:p>
@@ -1476,15 +1406,7 @@
           <w:sz w:val="26"/>
           <w:u w:val="single" w:color="365F91"/>
         </w:rPr>
-        <w:t>Pour quo</w:t>
-      </w:r>
-      <w:r>
-        <w:rPr>
-          <w:color w:val="365F91"/>
-          <w:sz w:val="26"/>
-          <w:u w:val="single" w:color="365F91"/>
-        </w:rPr>
-        <w:t>i en a choisi HTML/CSS3/JAVASCRIPT</w:t>
+        <w:t>Pour quoi en a choisi HTML/CSS3/JAVASCRIPT</w:t>
       </w:r>
       <w:r>
         <w:rPr>
@@ -1504,49 +1426,19 @@
         <w:rPr>
           <w:sz w:val="26"/>
         </w:rPr>
-        <w:t xml:space="preserve">HTML ET CSS3 ET JavaScript c’est groupe des langages qui donner un </w:t>
-      </w:r>
-      <w:proofErr w:type="gramStart"/>
-      <w:r>
-        <w:rPr>
-          <w:sz w:val="26"/>
-        </w:rPr>
-        <w:t>très  Bons</w:t>
-      </w:r>
-      <w:proofErr w:type="gramEnd"/>
-      <w:r>
-        <w:rPr>
-          <w:sz w:val="26"/>
-        </w:rPr>
-        <w:t xml:space="preserve"> résultats sur le (</w:t>
-      </w:r>
-      <w:proofErr w:type="spellStart"/>
-      <w:r>
-        <w:rPr>
-          <w:sz w:val="26"/>
-        </w:rPr>
-        <w:t>ui</w:t>
-      </w:r>
-      <w:proofErr w:type="spellEnd"/>
-      <w:r>
-        <w:rPr>
-          <w:sz w:val="26"/>
-        </w:rPr>
-        <w:t>) et le (</w:t>
-      </w:r>
-      <w:proofErr w:type="spellStart"/>
-      <w:r>
-        <w:rPr>
-          <w:sz w:val="26"/>
-        </w:rPr>
-        <w:t>ux</w:t>
-      </w:r>
-      <w:proofErr w:type="spellEnd"/>
-      <w:r>
-        <w:rPr>
-          <w:sz w:val="26"/>
-        </w:rPr>
-        <w:t xml:space="preserve">) de Sitte web. </w:t>
+        <w:t xml:space="preserve">HTML ET CSS3 ET JavaScript c’est groupe des langages qui donner </w:t>
+      </w:r>
+      <w:r>
+        <w:rPr>
+          <w:sz w:val="26"/>
+        </w:rPr>
+        <w:t>un très Bon résultat</w:t>
+      </w:r>
+      <w:r>
+        <w:rPr>
+          <w:sz w:val="26"/>
+        </w:rPr>
+        <w:t xml:space="preserve"> sur le (ui) et le (ux) de Sitte web. </w:t>
       </w:r>
     </w:p>
     <w:p>
@@ -1568,7 +1460,7 @@
           <w:sz w:val="26"/>
           <w:u w:val="single" w:color="365F91"/>
         </w:rPr>
-        <w:t>Framework u</w:t>
+        <w:t>Framework utiliser</w:t>
       </w:r>
       <w:r>
         <w:rPr>
@@ -1576,7 +1468,7 @@
           <w:sz w:val="26"/>
           <w:u w:val="single" w:color="365F91"/>
         </w:rPr>
-        <w:t>tilise</w:t>
+        <w:t xml:space="preserve"> </w:t>
       </w:r>
       <w:r>
         <w:rPr>
@@ -1584,57 +1476,20 @@
           <w:sz w:val="26"/>
           <w:u w:val="single" w:color="365F91"/>
         </w:rPr>
-        <w:t>r</w:t>
-      </w:r>
-      <w:r>
-        <w:rPr>
-          <w:color w:val="365F91"/>
-          <w:sz w:val="26"/>
-          <w:u w:val="single" w:color="365F91"/>
-        </w:rPr>
-        <w:t xml:space="preserve"> </w:t>
-      </w:r>
-      <w:proofErr w:type="spellStart"/>
-      <w:proofErr w:type="gramStart"/>
-      <w:r>
-        <w:rPr>
-          <w:color w:val="365F91"/>
-          <w:sz w:val="26"/>
-          <w:u w:val="single" w:color="365F91"/>
-        </w:rPr>
-        <w:t>vueJS</w:t>
-      </w:r>
-      <w:proofErr w:type="spellEnd"/>
-      <w:r>
-        <w:rPr>
-          <w:color w:val="365F91"/>
-          <w:sz w:val="26"/>
-          <w:u w:val="single" w:color="365F91"/>
-        </w:rPr>
-        <w:t>:</w:t>
-      </w:r>
-      <w:proofErr w:type="gramEnd"/>
-      <w:r>
-        <w:rPr>
-          <w:sz w:val="26"/>
-        </w:rPr>
-        <w:t xml:space="preserve"> </w:t>
-      </w:r>
-      <w:proofErr w:type="spellStart"/>
+        <w:t>vuejs :</w:t>
+      </w:r>
+      <w:r>
+        <w:rPr>
+          <w:sz w:val="26"/>
+        </w:rPr>
+        <w:t xml:space="preserve"> </w:t>
+      </w:r>
       <w:r>
         <w:rPr>
           <w:rFonts w:ascii="Times New Roman" w:eastAsia="Times New Roman" w:hAnsi="Times New Roman" w:cs="Times New Roman"/>
           <w:sz w:val="24"/>
         </w:rPr>
-        <w:t>vuejs</w:t>
-      </w:r>
-      <w:proofErr w:type="spellEnd"/>
-      <w:r>
-        <w:rPr>
-          <w:rFonts w:ascii="Times New Roman" w:eastAsia="Times New Roman" w:hAnsi="Times New Roman" w:cs="Times New Roman"/>
-          <w:sz w:val="24"/>
-        </w:rPr>
-        <w:t xml:space="preserve"> </w:t>
+        <w:t xml:space="preserve">vuejs </w:t>
       </w:r>
       <w:r>
         <w:rPr>
@@ -1646,7 +1501,6 @@
         </w:rPr>
         <w:t xml:space="preserve">Vue.js, est un </w:t>
       </w:r>
-      <w:proofErr w:type="spellStart"/>
       <w:r>
         <w:rPr>
           <w:rFonts w:ascii="Arial" w:hAnsi="Arial" w:cs="Arial"/>
@@ -1655,9 +1509,8 @@
           <w:szCs w:val="21"/>
           <w:shd w:val="clear" w:color="auto" w:fill="FFFFFF"/>
         </w:rPr>
-        <w:t>framework</w:t>
-      </w:r>
-      <w:proofErr w:type="spellEnd"/>
+        <w:t>Framework</w:t>
+      </w:r>
       <w:r>
         <w:rPr>
           <w:rFonts w:ascii="Arial" w:hAnsi="Arial" w:cs="Arial"/>
@@ -1666,29 +1519,7 @@
           <w:szCs w:val="21"/>
           <w:shd w:val="clear" w:color="auto" w:fill="FFFFFF"/>
         </w:rPr>
-        <w:t xml:space="preserve"> JavaScript open-source utilisé pour construire des interfaces utilisateur et des applications web </w:t>
-      </w:r>
-      <w:proofErr w:type="spellStart"/>
-      <w:r>
-        <w:rPr>
-          <w:rFonts w:ascii="Arial" w:hAnsi="Arial" w:cs="Arial"/>
-          <w:color w:val="4D5156"/>
-          <w:sz w:val="21"/>
-          <w:szCs w:val="21"/>
-          <w:shd w:val="clear" w:color="auto" w:fill="FFFFFF"/>
-        </w:rPr>
-        <w:t>monopages</w:t>
-      </w:r>
-      <w:proofErr w:type="spellEnd"/>
-      <w:r>
-        <w:rPr>
-          <w:rFonts w:ascii="Arial" w:hAnsi="Arial" w:cs="Arial"/>
-          <w:color w:val="4D5156"/>
-          <w:sz w:val="21"/>
-          <w:szCs w:val="21"/>
-          <w:shd w:val="clear" w:color="auto" w:fill="FFFFFF"/>
-        </w:rPr>
-        <w:t>.</w:t>
+        <w:t xml:space="preserve"> JavaScript open-source utilisé pour construire des interfaces utilisateur et des applications web monopages.</w:t>
       </w:r>
     </w:p>
     <w:p>
@@ -1795,14 +1626,7 @@
           <w:color w:val="444444"/>
           <w:sz w:val="24"/>
         </w:rPr>
-        <w:t xml:space="preserve"> La différence est que PHP est principalement utilisé </w:t>
-      </w:r>
-      <w:r>
-        <w:rPr>
-          <w:color w:val="444444"/>
-          <w:sz w:val="24"/>
-        </w:rPr>
-        <w:t xml:space="preserve">pour la communication côté serveur. </w:t>
+        <w:t xml:space="preserve"> La différence est que PHP est principalement utilisé pour la communication côté serveur. </w:t>
       </w:r>
     </w:p>
     <w:p>
@@ -1917,6 +1741,7 @@
           <w:color w:val="444444"/>
           <w:sz w:val="24"/>
         </w:rPr>
+        <w:lastRenderedPageBreak/>
         <w:t xml:space="preserve"> </w:t>
       </w:r>
     </w:p>
@@ -1944,7 +1769,6 @@
           <w:color w:val="444444"/>
           <w:sz w:val="24"/>
         </w:rPr>
-        <w:lastRenderedPageBreak/>
         <w:t xml:space="preserve"> </w:t>
       </w:r>
       <w:r>
@@ -1989,8 +1813,8 @@
           <w:noProof/>
         </w:rPr>
         <w:drawing>
-          <wp:inline distT="0" distB="0" distL="0" distR="0" wp14:anchorId="2E63EDE5" wp14:editId="4AAA32B9">
-            <wp:extent cx="6414770" cy="5137785"/>
+          <wp:inline distT="0" distB="0" distL="0" distR="0" wp14:anchorId="2E63EDE5" wp14:editId="7E14C980">
+            <wp:extent cx="6414463" cy="3054927"/>
             <wp:effectExtent l="0" t="0" r="0" b="0"/>
             <wp:docPr id="382" name="Picture 382"/>
             <wp:cNvGraphicFramePr/>
@@ -2010,7 +1834,7 @@
                   <pic:spPr>
                     <a:xfrm>
                       <a:off x="0" y="0"/>
-                      <a:ext cx="6414770" cy="5137785"/>
+                      <a:ext cx="6432096" cy="3063325"/>
                     </a:xfrm>
                     <a:prstGeom prst="rect">
                       <a:avLst/>
@@ -2065,11 +1889,10 @@
         <w:rPr>
           <w:noProof/>
         </w:rPr>
-        <w:lastRenderedPageBreak/>
         <w:drawing>
-          <wp:inline distT="0" distB="0" distL="0" distR="0" wp14:anchorId="7E68B673" wp14:editId="122C526A">
-            <wp:extent cx="5727700" cy="3973195"/>
-            <wp:effectExtent l="0" t="0" r="0" b="0"/>
+          <wp:inline distT="0" distB="0" distL="0" distR="0" wp14:anchorId="7E68B673" wp14:editId="0B62CDB3">
+            <wp:extent cx="6329062" cy="3973195"/>
+            <wp:effectExtent l="0" t="0" r="0" b="8255"/>
             <wp:docPr id="464" name="Picture 464"/>
             <wp:cNvGraphicFramePr/>
             <a:graphic xmlns:a="http://schemas.openxmlformats.org/drawingml/2006/main">
@@ -2088,7 +1911,7 @@
                   <pic:spPr>
                     <a:xfrm>
                       <a:off x="0" y="0"/>
-                      <a:ext cx="5727700" cy="3973195"/>
+                      <a:ext cx="6333560" cy="3976019"/>
                     </a:xfrm>
                     <a:prstGeom prst="rect">
                       <a:avLst/>
@@ -2133,6 +1956,7 @@
           <w:color w:val="3762A2"/>
           <w:sz w:val="32"/>
         </w:rPr>
+        <w:lastRenderedPageBreak/>
         <w:t xml:space="preserve"> </w:t>
       </w:r>
     </w:p>
@@ -2365,15 +2189,13 @@
         </w:rPr>
         <w:t xml:space="preserve">Qui donner une petite publication sur les terrains et leur offre Une barre de recherche sur les terrains disponible dans notre </w:t>
       </w:r>
-      <w:proofErr w:type="gramStart"/>
-      <w:r>
-        <w:rPr>
-          <w:rFonts w:ascii="Arial" w:eastAsia="Arial" w:hAnsi="Arial" w:cs="Arial"/>
-          <w:sz w:val="26"/>
-        </w:rPr>
-        <w:t>site  Web</w:t>
-      </w:r>
-      <w:proofErr w:type="gramEnd"/>
+      <w:r>
+        <w:rPr>
+          <w:rFonts w:ascii="Arial" w:eastAsia="Arial" w:hAnsi="Arial" w:cs="Arial"/>
+          <w:sz w:val="26"/>
+        </w:rPr>
+        <w:t>site Web</w:t>
+      </w:r>
       <w:r>
         <w:rPr>
           <w:rFonts w:ascii="Arial" w:eastAsia="Arial" w:hAnsi="Arial" w:cs="Arial"/>
@@ -2423,15 +2245,13 @@
         </w:rPr>
         <w:t xml:space="preserve">Permettre à l’utilisateur de réserver un terrain et leur jour </w:t>
       </w:r>
-      <w:proofErr w:type="gramStart"/>
-      <w:r>
-        <w:rPr>
-          <w:rFonts w:ascii="Arial" w:eastAsia="Arial" w:hAnsi="Arial" w:cs="Arial"/>
-          <w:sz w:val="26"/>
-        </w:rPr>
-        <w:t>et  L’heur</w:t>
-      </w:r>
-      <w:proofErr w:type="gramEnd"/>
+      <w:r>
+        <w:rPr>
+          <w:rFonts w:ascii="Arial" w:eastAsia="Arial" w:hAnsi="Arial" w:cs="Arial"/>
+          <w:sz w:val="26"/>
+        </w:rPr>
+        <w:t>et L’heur</w:t>
+      </w:r>
       <w:r>
         <w:rPr>
           <w:rFonts w:ascii="Arial" w:eastAsia="Arial" w:hAnsi="Arial" w:cs="Arial"/>
@@ -2479,7 +2299,6 @@
           <w:rFonts w:ascii="Arial" w:eastAsia="Arial" w:hAnsi="Arial" w:cs="Arial"/>
           <w:sz w:val="26"/>
         </w:rPr>
-        <w:lastRenderedPageBreak/>
         <w:t xml:space="preserve">Permettre à l’utilisateur de rechercher à un terrain. </w:t>
       </w:r>
     </w:p>
@@ -2510,14 +2329,7 @@
           <w:rFonts w:ascii="Arial" w:eastAsia="Arial" w:hAnsi="Arial" w:cs="Arial"/>
           <w:sz w:val="26"/>
         </w:rPr>
-        <w:t>Une page de login :  Permettre à l’utilisateur et tous les stades (pour fait les calcu</w:t>
-      </w:r>
-      <w:r>
-        <w:rPr>
-          <w:rFonts w:ascii="Arial" w:eastAsia="Arial" w:hAnsi="Arial" w:cs="Arial"/>
-          <w:sz w:val="26"/>
-        </w:rPr>
-        <w:t xml:space="preserve">ls financiers et administratifs des stades) à créer un compte Dans notre site.  </w:t>
+        <w:t xml:space="preserve">Une page de login :  Permettre à l’utilisateur et tous les stades (pour fait les calculs financiers et administratifs des stades) à créer un compte Dans notre site.  </w:t>
       </w:r>
     </w:p>
     <w:p>
@@ -2567,16 +2379,7 @@
           <w:color w:val="3762A2"/>
           <w:sz w:val="32"/>
         </w:rPr>
-        <w:t>:</w:t>
-      </w:r>
-      <w:r>
-        <w:rPr>
-          <w:rFonts w:ascii="Arial" w:eastAsia="Arial" w:hAnsi="Arial" w:cs="Arial"/>
-          <w:b/>
-          <w:color w:val="3762A2"/>
-          <w:sz w:val="32"/>
-        </w:rPr>
-        <w:t xml:space="preserve"> </w:t>
+        <w:t xml:space="preserve">: </w:t>
       </w:r>
     </w:p>
     <w:p>
@@ -2741,81 +2544,546 @@
     </w:p>
     <w:p>
       <w:pPr>
-        <w:spacing w:after="21"/>
-        <w:ind w:left="720"/>
-      </w:pPr>
-      <w:r>
-        <w:rPr>
-          <w:rFonts w:ascii="Arial" w:eastAsia="Arial" w:hAnsi="Arial" w:cs="Arial"/>
-          <w:b/>
-          <w:sz w:val="26"/>
-        </w:rPr>
-        <w:t xml:space="preserve"> </w:t>
-      </w:r>
-    </w:p>
-    <w:p>
-      <w:pPr>
-        <w:spacing w:after="24"/>
-      </w:pPr>
-      <w:r>
-        <w:rPr>
-          <w:rFonts w:ascii="Arial" w:eastAsia="Arial" w:hAnsi="Arial" w:cs="Arial"/>
-          <w:b/>
-          <w:sz w:val="26"/>
-        </w:rPr>
-        <w:t xml:space="preserve"> </w:t>
-      </w:r>
-    </w:p>
-    <w:p>
-      <w:pPr>
-        <w:spacing w:after="0" w:line="279" w:lineRule="auto"/>
-        <w:ind w:right="9738"/>
-      </w:pPr>
-      <w:r>
-        <w:rPr>
-          <w:rFonts w:ascii="Arial" w:eastAsia="Arial" w:hAnsi="Arial" w:cs="Arial"/>
-          <w:sz w:val="26"/>
-        </w:rPr>
-        <w:t xml:space="preserve"> </w:t>
-      </w:r>
-      <w:r>
-        <w:rPr>
-          <w:sz w:val="24"/>
-        </w:rPr>
-        <w:t xml:space="preserve"> </w:t>
+        <w:spacing w:after="10" w:line="271" w:lineRule="auto"/>
+        <w:ind w:right="1532"/>
+        <w:rPr>
+          <w:rFonts w:ascii="Arial" w:eastAsia="Arial" w:hAnsi="Arial" w:cs="Arial"/>
+          <w:b/>
+          <w:sz w:val="26"/>
+        </w:rPr>
+      </w:pPr>
+      <w:r>
+        <w:rPr>
+          <w:rFonts w:ascii="Arial" w:eastAsia="Arial" w:hAnsi="Arial" w:cs="Arial"/>
+          <w:b/>
+          <w:sz w:val="26"/>
+        </w:rPr>
+        <w:lastRenderedPageBreak/>
+        <w:t xml:space="preserve">     </w:t>
+      </w:r>
+      <w:r>
+        <w:rPr>
+          <w:rFonts w:ascii="Arial" w:eastAsia="Arial" w:hAnsi="Arial" w:cs="Arial"/>
+          <w:b/>
+          <w:sz w:val="26"/>
+        </w:rPr>
+        <w:t>2.Maquitage</w:t>
+      </w:r>
+      <w:r>
+        <w:rPr>
+          <w:rFonts w:ascii="Arial" w:eastAsia="Arial" w:hAnsi="Arial" w:cs="Arial"/>
+          <w:b/>
+          <w:sz w:val="26"/>
+        </w:rPr>
+        <w:t> :</w:t>
+      </w:r>
+    </w:p>
+    <w:p>
+      <w:pPr>
+        <w:spacing w:after="10" w:line="271" w:lineRule="auto"/>
+        <w:ind w:right="1532"/>
+        <w:rPr>
+          <w:rFonts w:ascii="Arial" w:eastAsia="Arial" w:hAnsi="Arial" w:cs="Arial"/>
+          <w:b/>
+          <w:sz w:val="26"/>
+        </w:rPr>
+      </w:pPr>
+    </w:p>
+    <w:p>
+      <w:pPr>
+        <w:spacing w:after="10" w:line="271" w:lineRule="auto"/>
+        <w:ind w:left="1440" w:right="1532"/>
+        <w:rPr>
+          <w:rFonts w:ascii="Arial" w:eastAsia="Arial" w:hAnsi="Arial" w:cs="Arial"/>
+          <w:b/>
+          <w:sz w:val="26"/>
+        </w:rPr>
+      </w:pPr>
+      <w:r>
+        <w:rPr>
+          <w:noProof/>
+        </w:rPr>
+        <w:t xml:space="preserve"> </w:t>
+      </w:r>
+      <w:r>
+        <w:rPr>
+          <w:noProof/>
+        </w:rPr>
+        <w:drawing>
+          <wp:inline distT="0" distB="0" distL="0" distR="0" wp14:anchorId="0FF385B4" wp14:editId="69A87AFC">
+            <wp:extent cx="5283200" cy="7896225"/>
+            <wp:effectExtent l="0" t="0" r="0" b="9525"/>
+            <wp:docPr id="1" name="Picture 1" descr="Graphical user interface, website&#10;&#10;Description automatically generated"/>
+            <wp:cNvGraphicFramePr>
+              <a:graphicFrameLocks xmlns:a="http://schemas.openxmlformats.org/drawingml/2006/main" noChangeAspect="1"/>
+            </wp:cNvGraphicFramePr>
+            <a:graphic xmlns:a="http://schemas.openxmlformats.org/drawingml/2006/main">
+              <a:graphicData uri="http://schemas.openxmlformats.org/drawingml/2006/picture">
+                <pic:pic xmlns:pic="http://schemas.openxmlformats.org/drawingml/2006/picture">
+                  <pic:nvPicPr>
+                    <pic:cNvPr id="1" name="Picture 1" descr="Graphical user interface, website&#10;&#10;Description automatically generated"/>
+                    <pic:cNvPicPr/>
+                  </pic:nvPicPr>
+                  <pic:blipFill>
+                    <a:blip r:embed="rId20" cstate="print">
+                      <a:extLst>
+                        <a:ext uri="{28A0092B-C50C-407E-A947-70E740481C1C}">
+                          <a14:useLocalDpi xmlns:a14="http://schemas.microsoft.com/office/drawing/2010/main" val="0"/>
+                        </a:ext>
+                      </a:extLst>
+                    </a:blip>
+                    <a:stretch>
+                      <a:fillRect/>
+                    </a:stretch>
+                  </pic:blipFill>
+                  <pic:spPr>
+                    <a:xfrm>
+                      <a:off x="0" y="0"/>
+                      <a:ext cx="5295116" cy="7914035"/>
+                    </a:xfrm>
+                    <a:prstGeom prst="rect">
+                      <a:avLst/>
+                    </a:prstGeom>
+                  </pic:spPr>
+                </pic:pic>
+              </a:graphicData>
+            </a:graphic>
+          </wp:inline>
+        </w:drawing>
       </w:r>
     </w:p>
     <w:p>
       <w:pPr>
         <w:spacing w:after="24"/>
         <w:ind w:left="720"/>
-      </w:pPr>
-      <w:r>
-        <w:rPr>
-          <w:rFonts w:ascii="Arial" w:eastAsia="Arial" w:hAnsi="Arial" w:cs="Arial"/>
-          <w:b/>
-          <w:sz w:val="26"/>
-        </w:rPr>
-        <w:t xml:space="preserve"> </w:t>
-      </w:r>
-    </w:p>
-    <w:p>
-      <w:pPr>
-        <w:spacing w:after="0"/>
-      </w:pPr>
-      <w:r>
-        <w:rPr>
-          <w:rFonts w:ascii="Arial" w:eastAsia="Arial" w:hAnsi="Arial" w:cs="Arial"/>
-          <w:b/>
-          <w:sz w:val="26"/>
-        </w:rPr>
-        <w:t xml:space="preserve"> </w:t>
-      </w:r>
+        <w:rPr>
+          <w:rFonts w:ascii="Arial" w:eastAsia="Arial" w:hAnsi="Arial" w:cs="Arial"/>
+          <w:b/>
+          <w:sz w:val="26"/>
+        </w:rPr>
+      </w:pPr>
+    </w:p>
+    <w:p>
+      <w:pPr>
+        <w:spacing w:after="24"/>
+        <w:ind w:left="720"/>
+        <w:rPr>
+          <w:rFonts w:ascii="Arial" w:eastAsia="Arial" w:hAnsi="Arial" w:cs="Arial"/>
+          <w:b/>
+          <w:sz w:val="26"/>
+        </w:rPr>
+      </w:pPr>
+      <w:r>
+        <w:rPr>
+          <w:rFonts w:ascii="Arial" w:eastAsia="Arial" w:hAnsi="Arial" w:cs="Arial"/>
+          <w:b/>
+          <w:sz w:val="26"/>
+        </w:rPr>
+        <w:lastRenderedPageBreak/>
+        <w:t>Page Registre :</w:t>
+      </w:r>
+    </w:p>
+    <w:p>
+      <w:pPr>
+        <w:spacing w:after="24"/>
+        <w:ind w:left="720"/>
+      </w:pPr>
+      <w:r>
+        <w:rPr>
+          <w:rFonts w:ascii="Arial" w:eastAsia="Arial" w:hAnsi="Arial" w:cs="Arial"/>
+          <w:b/>
+          <w:sz w:val="26"/>
+        </w:rPr>
+        <w:t xml:space="preserve"> </w:t>
+      </w:r>
+    </w:p>
+    <w:p>
+      <w:pPr>
+        <w:spacing w:after="24"/>
+        <w:ind w:left="720"/>
+      </w:pPr>
+      <w:r>
+        <w:rPr>
+          <w:noProof/>
+        </w:rPr>
+        <w:drawing>
+          <wp:inline distT="0" distB="0" distL="0" distR="0" wp14:anchorId="39F08838" wp14:editId="12C1ABF4">
+            <wp:extent cx="5839928" cy="3668617"/>
+            <wp:effectExtent l="0" t="0" r="8890" b="8255"/>
+            <wp:docPr id="2" name="Picture 2" descr="Graphical user interface&#10;&#10;Description automatically generated"/>
+            <wp:cNvGraphicFramePr>
+              <a:graphicFrameLocks xmlns:a="http://schemas.openxmlformats.org/drawingml/2006/main" noChangeAspect="1"/>
+            </wp:cNvGraphicFramePr>
+            <a:graphic xmlns:a="http://schemas.openxmlformats.org/drawingml/2006/main">
+              <a:graphicData uri="http://schemas.openxmlformats.org/drawingml/2006/picture">
+                <pic:pic xmlns:pic="http://schemas.openxmlformats.org/drawingml/2006/picture">
+                  <pic:nvPicPr>
+                    <pic:cNvPr id="2" name="Picture 2" descr="Graphical user interface&#10;&#10;Description automatically generated"/>
+                    <pic:cNvPicPr/>
+                  </pic:nvPicPr>
+                  <pic:blipFill>
+                    <a:blip r:embed="rId21" cstate="print">
+                      <a:extLst>
+                        <a:ext uri="{28A0092B-C50C-407E-A947-70E740481C1C}">
+                          <a14:useLocalDpi xmlns:a14="http://schemas.microsoft.com/office/drawing/2010/main" val="0"/>
+                        </a:ext>
+                      </a:extLst>
+                    </a:blip>
+                    <a:stretch>
+                      <a:fillRect/>
+                    </a:stretch>
+                  </pic:blipFill>
+                  <pic:spPr>
+                    <a:xfrm>
+                      <a:off x="0" y="0"/>
+                      <a:ext cx="5851321" cy="3675774"/>
+                    </a:xfrm>
+                    <a:prstGeom prst="rect">
+                      <a:avLst/>
+                    </a:prstGeom>
+                  </pic:spPr>
+                </pic:pic>
+              </a:graphicData>
+            </a:graphic>
+          </wp:inline>
+        </w:drawing>
+      </w:r>
+    </w:p>
+    <w:p>
+      <w:pPr>
+        <w:spacing w:after="24"/>
+        <w:ind w:left="720"/>
+      </w:pPr>
+    </w:p>
+    <w:p>
+      <w:pPr>
+        <w:spacing w:after="24"/>
+        <w:ind w:left="720"/>
+        <w:rPr>
+          <w:rFonts w:ascii="Arial" w:eastAsia="Arial" w:hAnsi="Arial" w:cs="Arial"/>
+          <w:b/>
+          <w:sz w:val="26"/>
+        </w:rPr>
+      </w:pPr>
+      <w:r>
+        <w:rPr>
+          <w:rFonts w:ascii="Arial" w:eastAsia="Arial" w:hAnsi="Arial" w:cs="Arial"/>
+          <w:b/>
+          <w:sz w:val="26"/>
+        </w:rPr>
+        <w:t>Page Contact :</w:t>
+      </w:r>
+    </w:p>
+    <w:p>
+      <w:pPr>
+        <w:spacing w:after="24"/>
+      </w:pPr>
+    </w:p>
+    <w:p>
+      <w:pPr>
+        <w:spacing w:after="24"/>
+        <w:ind w:left="720"/>
+      </w:pPr>
+      <w:r>
+        <w:rPr>
+          <w:noProof/>
+        </w:rPr>
+        <w:drawing>
+          <wp:inline distT="0" distB="0" distL="0" distR="0" wp14:anchorId="54808C1A" wp14:editId="10CD4CF2">
+            <wp:extent cx="5907138" cy="3172858"/>
+            <wp:effectExtent l="0" t="0" r="0" b="8890"/>
+            <wp:docPr id="3" name="Picture 3" descr="Graphical user interface, application&#10;&#10;Description automatically generated"/>
+            <wp:cNvGraphicFramePr>
+              <a:graphicFrameLocks xmlns:a="http://schemas.openxmlformats.org/drawingml/2006/main" noChangeAspect="1"/>
+            </wp:cNvGraphicFramePr>
+            <a:graphic xmlns:a="http://schemas.openxmlformats.org/drawingml/2006/main">
+              <a:graphicData uri="http://schemas.openxmlformats.org/drawingml/2006/picture">
+                <pic:pic xmlns:pic="http://schemas.openxmlformats.org/drawingml/2006/picture">
+                  <pic:nvPicPr>
+                    <pic:cNvPr id="3" name="Picture 3" descr="Graphical user interface, application&#10;&#10;Description automatically generated"/>
+                    <pic:cNvPicPr/>
+                  </pic:nvPicPr>
+                  <pic:blipFill>
+                    <a:blip r:embed="rId22" cstate="print">
+                      <a:extLst>
+                        <a:ext uri="{28A0092B-C50C-407E-A947-70E740481C1C}">
+                          <a14:useLocalDpi xmlns:a14="http://schemas.microsoft.com/office/drawing/2010/main" val="0"/>
+                        </a:ext>
+                      </a:extLst>
+                    </a:blip>
+                    <a:stretch>
+                      <a:fillRect/>
+                    </a:stretch>
+                  </pic:blipFill>
+                  <pic:spPr>
+                    <a:xfrm>
+                      <a:off x="0" y="0"/>
+                      <a:ext cx="5922743" cy="3181240"/>
+                    </a:xfrm>
+                    <a:prstGeom prst="rect">
+                      <a:avLst/>
+                    </a:prstGeom>
+                  </pic:spPr>
+                </pic:pic>
+              </a:graphicData>
+            </a:graphic>
+          </wp:inline>
+        </w:drawing>
+      </w:r>
+    </w:p>
+    <w:p>
+      <w:pPr>
+        <w:spacing w:after="24"/>
+        <w:ind w:left="720"/>
+      </w:pPr>
+    </w:p>
+    <w:p>
+      <w:pPr>
+        <w:spacing w:after="24"/>
+        <w:ind w:left="720"/>
+        <w:rPr>
+          <w:rFonts w:ascii="Arial" w:eastAsia="Arial" w:hAnsi="Arial" w:cs="Arial"/>
+          <w:b/>
+          <w:sz w:val="26"/>
+        </w:rPr>
+      </w:pPr>
+      <w:r>
+        <w:rPr>
+          <w:rFonts w:ascii="Arial" w:eastAsia="Arial" w:hAnsi="Arial" w:cs="Arial"/>
+          <w:b/>
+          <w:sz w:val="26"/>
+        </w:rPr>
+        <w:t>Page</w:t>
+      </w:r>
+      <w:r>
+        <w:rPr>
+          <w:rFonts w:ascii="Arial" w:eastAsia="Arial" w:hAnsi="Arial" w:cs="Arial"/>
+          <w:b/>
+          <w:sz w:val="26"/>
+        </w:rPr>
+        <w:t xml:space="preserve"> Des</w:t>
+      </w:r>
+      <w:r>
+        <w:rPr>
+          <w:rFonts w:ascii="Arial" w:eastAsia="Arial" w:hAnsi="Arial" w:cs="Arial"/>
+          <w:b/>
+          <w:sz w:val="26"/>
+        </w:rPr>
+        <w:t xml:space="preserve"> </w:t>
+      </w:r>
+      <w:proofErr w:type="spellStart"/>
+      <w:r>
+        <w:rPr>
+          <w:rFonts w:ascii="Arial" w:eastAsia="Arial" w:hAnsi="Arial" w:cs="Arial"/>
+          <w:b/>
+          <w:sz w:val="26"/>
+        </w:rPr>
+        <w:t>Local</w:t>
+      </w:r>
+      <w:r>
+        <w:rPr>
+          <w:rFonts w:ascii="Arial" w:eastAsia="Arial" w:hAnsi="Arial" w:cs="Arial"/>
+          <w:b/>
+          <w:sz w:val="26"/>
+        </w:rPr>
+        <w:t>s</w:t>
+      </w:r>
+      <w:proofErr w:type="spellEnd"/>
+      <w:r>
+        <w:rPr>
+          <w:rFonts w:ascii="Arial" w:eastAsia="Arial" w:hAnsi="Arial" w:cs="Arial"/>
+          <w:b/>
+          <w:sz w:val="26"/>
+        </w:rPr>
+        <w:t> :</w:t>
+      </w:r>
+    </w:p>
+    <w:p>
+      <w:pPr>
+        <w:spacing w:after="24"/>
+        <w:ind w:left="720"/>
+        <w:rPr>
+          <w:rFonts w:ascii="Arial" w:eastAsia="Arial" w:hAnsi="Arial" w:cs="Arial"/>
+          <w:b/>
+          <w:sz w:val="26"/>
+        </w:rPr>
+      </w:pPr>
+    </w:p>
+    <w:p>
+      <w:pPr>
+        <w:spacing w:after="24"/>
+        <w:ind w:left="720"/>
+      </w:pPr>
+      <w:r>
+        <w:rPr>
+          <w:noProof/>
+        </w:rPr>
+        <w:lastRenderedPageBreak/>
+        <w:drawing>
+          <wp:inline distT="0" distB="0" distL="0" distR="0" wp14:anchorId="500EF3A5" wp14:editId="5E867687">
+            <wp:extent cx="5661724" cy="3205908"/>
+            <wp:effectExtent l="0" t="0" r="0" b="0"/>
+            <wp:docPr id="4" name="Picture 4" descr="Graphical user interface, website&#10;&#10;Description automatically generated"/>
+            <wp:cNvGraphicFramePr>
+              <a:graphicFrameLocks xmlns:a="http://schemas.openxmlformats.org/drawingml/2006/main" noChangeAspect="1"/>
+            </wp:cNvGraphicFramePr>
+            <a:graphic xmlns:a="http://schemas.openxmlformats.org/drawingml/2006/main">
+              <a:graphicData uri="http://schemas.openxmlformats.org/drawingml/2006/picture">
+                <pic:pic xmlns:pic="http://schemas.openxmlformats.org/drawingml/2006/picture">
+                  <pic:nvPicPr>
+                    <pic:cNvPr id="4" name="Picture 4" descr="Graphical user interface, website&#10;&#10;Description automatically generated"/>
+                    <pic:cNvPicPr/>
+                  </pic:nvPicPr>
+                  <pic:blipFill>
+                    <a:blip r:embed="rId23" cstate="print">
+                      <a:extLst>
+                        <a:ext uri="{28A0092B-C50C-407E-A947-70E740481C1C}">
+                          <a14:useLocalDpi xmlns:a14="http://schemas.microsoft.com/office/drawing/2010/main" val="0"/>
+                        </a:ext>
+                      </a:extLst>
+                    </a:blip>
+                    <a:stretch>
+                      <a:fillRect/>
+                    </a:stretch>
+                  </pic:blipFill>
+                  <pic:spPr>
+                    <a:xfrm>
+                      <a:off x="0" y="0"/>
+                      <a:ext cx="5681803" cy="3217278"/>
+                    </a:xfrm>
+                    <a:prstGeom prst="rect">
+                      <a:avLst/>
+                    </a:prstGeom>
+                  </pic:spPr>
+                </pic:pic>
+              </a:graphicData>
+            </a:graphic>
+          </wp:inline>
+        </w:drawing>
+      </w:r>
+    </w:p>
+    <w:p>
+      <w:pPr>
+        <w:spacing w:after="24"/>
+        <w:ind w:left="720"/>
+      </w:pPr>
+    </w:p>
+    <w:p>
+      <w:pPr>
+        <w:spacing w:after="24"/>
+        <w:ind w:left="720"/>
+        <w:rPr>
+          <w:rFonts w:ascii="Arial" w:eastAsia="Arial" w:hAnsi="Arial" w:cs="Arial"/>
+          <w:b/>
+          <w:noProof/>
+          <w:sz w:val="26"/>
+        </w:rPr>
+      </w:pPr>
+      <w:r>
+        <w:rPr>
+          <w:rFonts w:ascii="Arial" w:eastAsia="Arial" w:hAnsi="Arial" w:cs="Arial"/>
+          <w:b/>
+          <w:sz w:val="26"/>
+        </w:rPr>
+        <w:t>Page Réserver :</w:t>
+      </w:r>
+      <w:r>
+        <w:rPr>
+          <w:rFonts w:ascii="Arial" w:eastAsia="Arial" w:hAnsi="Arial" w:cs="Arial"/>
+          <w:b/>
+          <w:noProof/>
+          <w:sz w:val="26"/>
+        </w:rPr>
+        <w:t xml:space="preserve"> </w:t>
+      </w:r>
+    </w:p>
+    <w:p>
+      <w:pPr>
+        <w:spacing w:after="24"/>
+        <w:ind w:left="720"/>
+        <w:rPr>
+          <w:rFonts w:ascii="Arial" w:eastAsia="Arial" w:hAnsi="Arial" w:cs="Arial"/>
+          <w:b/>
+          <w:noProof/>
+          <w:sz w:val="26"/>
+        </w:rPr>
+      </w:pPr>
+    </w:p>
+    <w:p>
+      <w:pPr>
+        <w:spacing w:after="24"/>
+        <w:ind w:left="720"/>
+        <w:rPr>
+          <w:rFonts w:ascii="Arial" w:eastAsia="Arial" w:hAnsi="Arial" w:cs="Arial"/>
+          <w:b/>
+          <w:sz w:val="26"/>
+        </w:rPr>
+      </w:pPr>
+      <w:r>
+        <w:rPr>
+          <w:rFonts w:ascii="Arial" w:eastAsia="Arial" w:hAnsi="Arial" w:cs="Arial"/>
+          <w:b/>
+          <w:noProof/>
+          <w:sz w:val="26"/>
+        </w:rPr>
+        <w:drawing>
+          <wp:inline distT="0" distB="0" distL="0" distR="0" wp14:anchorId="0B45FCE9" wp14:editId="6713DF93">
+            <wp:extent cx="5639270" cy="3569465"/>
+            <wp:effectExtent l="0" t="0" r="0" b="0"/>
+            <wp:docPr id="5" name="Picture 5" descr="Graphical user interface, website&#10;&#10;Description automatically generated"/>
+            <wp:cNvGraphicFramePr>
+              <a:graphicFrameLocks xmlns:a="http://schemas.openxmlformats.org/drawingml/2006/main" noChangeAspect="1"/>
+            </wp:cNvGraphicFramePr>
+            <a:graphic xmlns:a="http://schemas.openxmlformats.org/drawingml/2006/main">
+              <a:graphicData uri="http://schemas.openxmlformats.org/drawingml/2006/picture">
+                <pic:pic xmlns:pic="http://schemas.openxmlformats.org/drawingml/2006/picture">
+                  <pic:nvPicPr>
+                    <pic:cNvPr id="5" name="Picture 5" descr="Graphical user interface, website&#10;&#10;Description automatically generated"/>
+                    <pic:cNvPicPr/>
+                  </pic:nvPicPr>
+                  <pic:blipFill>
+                    <a:blip r:embed="rId24" cstate="print">
+                      <a:extLst>
+                        <a:ext uri="{28A0092B-C50C-407E-A947-70E740481C1C}">
+                          <a14:useLocalDpi xmlns:a14="http://schemas.microsoft.com/office/drawing/2010/main" val="0"/>
+                        </a:ext>
+                      </a:extLst>
+                    </a:blip>
+                    <a:stretch>
+                      <a:fillRect/>
+                    </a:stretch>
+                  </pic:blipFill>
+                  <pic:spPr>
+                    <a:xfrm>
+                      <a:off x="0" y="0"/>
+                      <a:ext cx="5654031" cy="3578808"/>
+                    </a:xfrm>
+                    <a:prstGeom prst="rect">
+                      <a:avLst/>
+                    </a:prstGeom>
+                  </pic:spPr>
+                </pic:pic>
+              </a:graphicData>
+            </a:graphic>
+          </wp:inline>
+        </w:drawing>
+      </w:r>
+    </w:p>
+    <w:p>
+      <w:pPr>
+        <w:spacing w:after="24"/>
+        <w:ind w:left="720"/>
+        <w:rPr>
+          <w:rFonts w:ascii="Arial" w:eastAsia="Arial" w:hAnsi="Arial" w:cs="Arial"/>
+          <w:b/>
+          <w:sz w:val="26"/>
+        </w:rPr>
+      </w:pPr>
     </w:p>
     <w:sectPr>
-      <w:footerReference w:type="even" r:id="rId20"/>
-      <w:footerReference w:type="default" r:id="rId21"/>
-      <w:footerReference w:type="first" r:id="rId22"/>
+      <w:footerReference w:type="even" r:id="rId25"/>
+      <w:footerReference w:type="default" r:id="rId26"/>
+      <w:footerReference w:type="first" r:id="rId27"/>
       <w:pgSz w:w="11899" w:h="16841"/>
       <w:pgMar w:top="1453" w:right="648" w:bottom="1441" w:left="1440" w:header="720" w:footer="719" w:gutter="0"/>
       <w:cols w:space="720"/>
@@ -4919,6 +5187,7 @@
   <w:style w:type="paragraph" w:default="1" w:styleId="Normal">
     <w:name w:val="Normal"/>
     <w:qFormat/>
+    <w:rsid w:val="00F719CC"/>
     <w:rPr>
       <w:rFonts w:ascii="Calibri" w:eastAsia="Calibri" w:hAnsi="Calibri" w:cs="Calibri"/>
       <w:color w:val="000000"/>
@@ -4979,6 +5248,32 @@
       <w:b/>
       <w:color w:val="3762A2"/>
       <w:sz w:val="32"/>
+    </w:rPr>
+  </w:style>
+  <w:style w:type="paragraph" w:styleId="Header">
+    <w:name w:val="header"/>
+    <w:basedOn w:val="Normal"/>
+    <w:link w:val="HeaderChar"/>
+    <w:uiPriority w:val="99"/>
+    <w:unhideWhenUsed/>
+    <w:rsid w:val="001070F4"/>
+    <w:pPr>
+      <w:tabs>
+        <w:tab w:val="center" w:pos="4536"/>
+        <w:tab w:val="right" w:pos="9072"/>
+      </w:tabs>
+      <w:spacing w:after="0" w:line="240" w:lineRule="auto"/>
+    </w:pPr>
+  </w:style>
+  <w:style w:type="character" w:customStyle="1" w:styleId="HeaderChar">
+    <w:name w:val="Header Char"/>
+    <w:basedOn w:val="DefaultParagraphFont"/>
+    <w:link w:val="Header"/>
+    <w:uiPriority w:val="99"/>
+    <w:rsid w:val="001070F4"/>
+    <w:rPr>
+      <w:rFonts w:ascii="Calibri" w:eastAsia="Calibri" w:hAnsi="Calibri" w:cs="Calibri"/>
+      <w:color w:val="000000"/>
     </w:rPr>
   </w:style>
 </w:styles>

</xml_diff>